<commit_message>
data engg project youtube-analysis
</commit_message>
<xml_diff>
--- a/Data Engg/Projects/youtube data analytis project/notes.docx
+++ b/Data Engg/Projects/youtube data analytis project/notes.docx
@@ -498,6 +498,69 @@
     <w:p>
       <w:r>
         <w:t>Read more on parquet db.</w:t>
+      </w:r>
+    </w:p>
+    <w:p/>
+    <w:p>
+      <w:r>
+        <w:t>Now we will be converting this json format to parquet format. For this we will be using AWS lambda, writing python code to normalize the data and then push it into s3.</w:t>
+      </w:r>
+    </w:p>
+    <w:p/>
+    <w:p>
+      <w:r>
+        <w:t>AWS cli commands:</w:t>
+      </w:r>
+    </w:p>
+    <w:p>
+      <w:r>
+        <w:t>Aws configure</w:t>
+      </w:r>
+    </w:p>
+    <w:p>
+      <w:r>
+        <w:t>Aws s3 ls</w:t>
+      </w:r>
+    </w:p>
+    <w:p/>
+    <w:p>
+      <w:r>
+        <w:lastRenderedPageBreak/>
+        <w:drawing>
+          <wp:inline distT="0" distB="0" distL="0" distR="0" wp14:anchorId="6BF3FD60" wp14:editId="3112DE2D">
+            <wp:extent cx="5731510" cy="2957195"/>
+            <wp:effectExtent l="0" t="0" r="2540" b="0"/>
+            <wp:docPr id="92153132" name="Picture 1"/>
+            <wp:cNvGraphicFramePr>
+              <a:graphicFrameLocks xmlns:a="http://schemas.openxmlformats.org/drawingml/2006/main" noChangeAspect="1"/>
+            </wp:cNvGraphicFramePr>
+            <a:graphic xmlns:a="http://schemas.openxmlformats.org/drawingml/2006/main">
+              <a:graphicData uri="http://schemas.openxmlformats.org/drawingml/2006/picture">
+                <pic:pic xmlns:pic="http://schemas.openxmlformats.org/drawingml/2006/picture">
+                  <pic:nvPicPr>
+                    <pic:cNvPr id="92153132" name=""/>
+                    <pic:cNvPicPr/>
+                  </pic:nvPicPr>
+                  <pic:blipFill>
+                    <a:blip r:embed="rId8"/>
+                    <a:stretch>
+                      <a:fillRect/>
+                    </a:stretch>
+                  </pic:blipFill>
+                  <pic:spPr>
+                    <a:xfrm>
+                      <a:off x="0" y="0"/>
+                      <a:ext cx="5731510" cy="2957195"/>
+                    </a:xfrm>
+                    <a:prstGeom prst="rect">
+                      <a:avLst/>
+                    </a:prstGeom>
+                  </pic:spPr>
+                </pic:pic>
+              </a:graphicData>
+            </a:graphic>
+          </wp:inline>
+        </w:drawing>
       </w:r>
     </w:p>
     <w:p/>
@@ -1554,7 +1617,6 @@
   <w:style w:type="character" w:default="1" w:styleId="DefaultParagraphFont">
     <w:name w:val="Default Paragraph Font"/>
     <w:uiPriority w:val="1"/>
-    <w:semiHidden/>
     <w:unhideWhenUsed/>
   </w:style>
   <w:style w:type="table" w:default="1" w:styleId="TableNormal">
@@ -1866,6 +1928,29 @@
       <w:smallCaps/>
       <w:color w:val="2F5496" w:themeColor="accent1" w:themeShade="BF"/>
       <w:spacing w:val="5"/>
+    </w:rPr>
+  </w:style>
+  <w:style w:type="character" w:styleId="Hyperlink">
+    <w:name w:val="Hyperlink"/>
+    <w:basedOn w:val="DefaultParagraphFont"/>
+    <w:uiPriority w:val="99"/>
+    <w:unhideWhenUsed/>
+    <w:rsid w:val="00817B1C"/>
+    <w:rPr>
+      <w:color w:val="0563C1" w:themeColor="hyperlink"/>
+      <w:u w:val="single"/>
+    </w:rPr>
+  </w:style>
+  <w:style w:type="character" w:styleId="UnresolvedMention">
+    <w:name w:val="Unresolved Mention"/>
+    <w:basedOn w:val="DefaultParagraphFont"/>
+    <w:uiPriority w:val="99"/>
+    <w:semiHidden/>
+    <w:unhideWhenUsed/>
+    <w:rsid w:val="00817B1C"/>
+    <w:rPr>
+      <w:color w:val="605E5C"/>
+      <w:shd w:val="clear" w:color="auto" w:fill="E1DFDD"/>
     </w:rPr>
   </w:style>
 </w:styles>

</xml_diff>